<commit_message>
added intro & pracfiles
</commit_message>
<xml_diff>
--- a/Курсач.docx
+++ b/Курсач.docx
@@ -1833,7 +1833,144 @@
       </w:r>
       <w:bookmarkEnd w:id="44"/>
     </w:p>
-    <w:p/>
+    <w:p>
+      <w:r>
+        <w:t>Эффективное функционирование компьютерных сетей в медицинских учреждениях является важнейшим условием обеспечения качества медицинских услуг, оперативности обработки информации и безопасности персональных данных пациентов. Однако, несмотря на наличие разработанных стандартов построения сетей, на практике в больницах России часто наблюдаются проблемы, связанные с недостаточной масштабируемостью, устаревшими техническими решениями, низкой отказоустойчивостью и недостаточной защитой информации. Это свидетельствует о противоречии между потребностью в современных высоконадёжных сетевых решениях и фактическим состоянием сетевой инфраструктуры медицинских организаций. Данная проблема требует глубокого изучения и поиска эффективных путей её решения, что обуславлива</w:t>
+      </w:r>
+      <w:r>
+        <w:t>ет актуальность выбранной темы.</w:t>
+      </w:r>
+    </w:p>
+    <w:p>
+      <w:r>
+        <w:t>Целью данной курсовой работы является разработка проекта эффективного администрирования компьютерной сети больницы с учетом особенностей её функционирования и современных требований к б</w:t>
+      </w:r>
+      <w:r>
+        <w:t>езопасности и надежности.</w:t>
+      </w:r>
+    </w:p>
+    <w:p>
+      <w:r>
+        <w:t>Для достижения поставленной цели были с</w:t>
+      </w:r>
+      <w:r>
+        <w:t>формулированы следующие задачи:</w:t>
+      </w:r>
+    </w:p>
+    <w:p>
+      <w:pPr>
+        <w:pStyle w:val="ab"/>
+        <w:numPr>
+          <w:ilvl w:val="0"/>
+          <w:numId w:val="3"/>
+        </w:numPr>
+      </w:pPr>
+      <w:r>
+        <w:t>П</w:t>
+      </w:r>
+      <w:r>
+        <w:t>роанализировать теоретические основы построения и администрирования компьютерны</w:t>
+      </w:r>
+      <w:r>
+        <w:t>х сетей медицинских учреждений;</w:t>
+      </w:r>
+    </w:p>
+    <w:p>
+      <w:pPr>
+        <w:pStyle w:val="ab"/>
+        <w:numPr>
+          <w:ilvl w:val="0"/>
+          <w:numId w:val="3"/>
+        </w:numPr>
+      </w:pPr>
+      <w:r>
+        <w:t>Р</w:t>
+      </w:r>
+      <w:r>
+        <w:t>ассмотреть основные уровни модели OSI применительно к практике фун</w:t>
+      </w:r>
+      <w:r>
+        <w:t>кционирования больничных сетей;</w:t>
+      </w:r>
+    </w:p>
+    <w:p>
+      <w:pPr>
+        <w:pStyle w:val="ab"/>
+        <w:numPr>
+          <w:ilvl w:val="0"/>
+          <w:numId w:val="3"/>
+        </w:numPr>
+      </w:pPr>
+      <w:r>
+        <w:t>П</w:t>
+      </w:r>
+      <w:r>
+        <w:t>ровести анализ состояния существующих компьютерны</w:t>
+      </w:r>
+      <w:r>
+        <w:t>х сетей в российских больницах;</w:t>
+      </w:r>
+    </w:p>
+    <w:p>
+      <w:pPr>
+        <w:pStyle w:val="ab"/>
+        <w:numPr>
+          <w:ilvl w:val="0"/>
+          <w:numId w:val="3"/>
+        </w:numPr>
+      </w:pPr>
+      <w:r>
+        <w:t>В</w:t>
+      </w:r>
+      <w:r>
+        <w:t xml:space="preserve">ыявить основные проблемы и </w:t>
+      </w:r>
+      <w:r>
+        <w:t>недостатки их функционирования;</w:t>
+      </w:r>
+    </w:p>
+    <w:p>
+      <w:r>
+        <w:lastRenderedPageBreak/>
+        <w:t>Объектом исследования является процесс построения и администрирования компьютерной</w:t>
+      </w:r>
+      <w:r>
+        <w:t xml:space="preserve"> сети в медицинском учреждении.</w:t>
+      </w:r>
+    </w:p>
+    <w:p>
+      <w:r>
+        <w:t>Предметом исследования являются методы, средства и организационные подходы к обеспечению надёжной и безопасной раб</w:t>
+      </w:r>
+      <w:r>
+        <w:t>оты компьютерной сети больницы.</w:t>
+      </w:r>
+    </w:p>
+    <w:p>
+      <w:r>
+        <w:t>Структура курсового проекта обусловлена необходимостью перехода от теоретического анализа к практическому проектированию: в первой части представлены теоретические основы построения сетей с использованием модели OSI; во второй — проведен аналитический об</w:t>
+      </w:r>
+      <w:r>
+        <w:t>зор состояния сети в медицинском учреждении</w:t>
+      </w:r>
+      <w:r>
+        <w:t xml:space="preserve"> и предложены практические решения на примере </w:t>
+      </w:r>
+      <w:r>
+        <w:t>существующего</w:t>
+      </w:r>
+      <w:r>
+        <w:t xml:space="preserve"> корпуса больницы. Работа опирается как на общедоступные источники и стандарты, так и на личный практический опыт автора в процессе работы системным администра</w:t>
+      </w:r>
+      <w:r>
+        <w:t>тором в медицинском учреждении.</w:t>
+      </w:r>
+    </w:p>
+    <w:p>
+      <w:r>
+        <w:t>Практическая значимость исследования заключается в возможности использования предложенного проекта при построении или модернизации компьютерных сетей в медицинских учреждениях, что позволит повысить их надёжность, безопасность и эффективность функционирования.</w:t>
+      </w:r>
+    </w:p>
     <w:p>
       <w:r>
         <w:br w:type="page"/>
@@ -1865,143 +2002,107 @@
       <w:bookmarkEnd w:id="46"/>
     </w:p>
     <w:p>
-      <w:pPr>
+      <w:r>
+        <w:t>#</w:t>
+      </w:r>
+      <w:r>
+        <w:t>Кабеля и оборудование</w:t>
+      </w:r>
+    </w:p>
+    <w:p>
+      <w:pPr>
+        <w:pStyle w:val="2"/>
+      </w:pPr>
+      <w:bookmarkStart w:id="47" w:name="_Toc196660739"/>
+      <w:r>
+        <w:t>Сетевой уровень</w:t>
+      </w:r>
+      <w:bookmarkEnd w:id="47"/>
+    </w:p>
+    <w:p>
+      <w:r>
+        <w:t>#</w:t>
+      </w:r>
+      <w:r>
+        <w:t xml:space="preserve">Иерархическая схема, топология </w:t>
+      </w:r>
+    </w:p>
+    <w:p>
+      <w:pPr>
+        <w:pStyle w:val="2"/>
+      </w:pPr>
+      <w:bookmarkStart w:id="48" w:name="_Toc196660740"/>
+      <w:r>
+        <w:t>Транспортный уровень</w:t>
+      </w:r>
+      <w:bookmarkEnd w:id="48"/>
+    </w:p>
+    <w:p>
+      <w:r>
+        <w:t>#</w:t>
+      </w:r>
+      <w:r>
+        <w:t>Протоколы, адреса, мониторинг</w:t>
+      </w:r>
+    </w:p>
+    <w:p>
+      <w:pPr>
+        <w:pStyle w:val="2"/>
+      </w:pPr>
+      <w:bookmarkStart w:id="49" w:name="_Toc196660741"/>
+      <w:r>
+        <w:t>Сеансовый уровень</w:t>
+      </w:r>
+      <w:bookmarkEnd w:id="49"/>
+    </w:p>
+    <w:p>
+      <w:r>
+        <w:t>#</w:t>
+      </w:r>
+      <w:r>
+        <w:t xml:space="preserve">Трафик и </w:t>
+      </w:r>
+      <w:proofErr w:type="spellStart"/>
+      <w:r>
         <w:rPr>
           <w:lang w:val="en-US"/>
         </w:rPr>
-      </w:pPr>
+        <w:t>QoS</w:t>
+      </w:r>
+      <w:proofErr w:type="spellEnd"/>
+    </w:p>
+    <w:p>
+      <w:pPr>
+        <w:pStyle w:val="2"/>
+      </w:pPr>
+      <w:bookmarkStart w:id="50" w:name="_Toc196660742"/>
+      <w:r>
+        <w:t>Уровень представления</w:t>
+      </w:r>
+      <w:bookmarkEnd w:id="50"/>
+    </w:p>
+    <w:p>
       <w:r>
         <w:t>#</w:t>
       </w:r>
-      <w:r>
-        <w:t>Кабеля и оборудование</w:t>
+      <w:bookmarkStart w:id="51" w:name="_GoBack"/>
+      <w:bookmarkEnd w:id="51"/>
+      <w:r>
+        <w:t>Шифрование</w:t>
+      </w:r>
+      <w:r>
+        <w:t>, фильтрация</w:t>
       </w:r>
     </w:p>
     <w:p>
       <w:pPr>
         <w:pStyle w:val="2"/>
       </w:pPr>
-      <w:bookmarkStart w:id="47" w:name="_Toc196660739"/>
-      <w:r>
-        <w:t>Сетевой уровень</w:t>
-      </w:r>
-      <w:bookmarkEnd w:id="47"/>
-    </w:p>
-    <w:p>
-      <w:r>
-        <w:t>#</w:t>
-      </w:r>
-      <w:r>
-        <w:t>Иерархическая с</w:t>
-      </w:r>
-      <w:bookmarkStart w:id="48" w:name="_GoBack"/>
-      <w:bookmarkEnd w:id="48"/>
-      <w:r>
-        <w:t xml:space="preserve">хема, топология </w:t>
-      </w:r>
-    </w:p>
-    <w:p>
-      <w:pPr>
-        <w:pStyle w:val="2"/>
-      </w:pPr>
-      <w:bookmarkStart w:id="49" w:name="_Toc196660740"/>
-      <w:r>
-        <w:t>Транспортный уровень</w:t>
-      </w:r>
-      <w:bookmarkEnd w:id="49"/>
-    </w:p>
-    <w:p>
-      <w:r>
-        <w:t>#</w:t>
-      </w:r>
-      <w:r>
-        <w:t>П</w:t>
-      </w:r>
-      <w:r>
-        <w:t>ротоколы</w:t>
-      </w:r>
-      <w:r>
-        <w:t>, адреса, мониторинг</w:t>
-      </w:r>
-    </w:p>
-    <w:p>
-      <w:pPr>
-        <w:pStyle w:val="2"/>
-      </w:pPr>
-      <w:bookmarkStart w:id="50" w:name="_Toc196660741"/>
-      <w:r>
-        <w:t>Сеансовый уровень</w:t>
-      </w:r>
-      <w:bookmarkEnd w:id="50"/>
-    </w:p>
-    <w:p>
-      <w:pPr>
-        <w:rPr>
-          <w:lang w:val="en-US"/>
-        </w:rPr>
-      </w:pPr>
-      <w:r>
-        <w:rPr>
-          <w:lang w:val="en-US"/>
-        </w:rPr>
-        <w:t>#</w:t>
-      </w:r>
-      <w:r>
-        <w:t xml:space="preserve">Трафик и </w:t>
-      </w:r>
-      <w:proofErr w:type="spellStart"/>
-      <w:r>
-        <w:rPr>
-          <w:lang w:val="en-US"/>
-        </w:rPr>
-        <w:t>QoS</w:t>
-      </w:r>
-      <w:proofErr w:type="spellEnd"/>
-    </w:p>
-    <w:p>
-      <w:pPr>
-        <w:pStyle w:val="2"/>
-      </w:pPr>
-      <w:bookmarkStart w:id="51" w:name="_Toc196660742"/>
-      <w:r>
-        <w:t>Уровень представления</w:t>
-      </w:r>
-      <w:bookmarkEnd w:id="51"/>
-    </w:p>
-    <w:p>
-      <w:proofErr w:type="gramStart"/>
-      <w:r>
-        <w:rPr>
-          <w:lang w:val="en-US"/>
-        </w:rPr>
-        <w:t>#</w:t>
-      </w:r>
-      <w:r>
-        <w:rPr>
-          <w:lang w:val="en-US"/>
-        </w:rPr>
-        <w:t>?</w:t>
-      </w:r>
-      <w:r>
-        <w:t>Шифрование</w:t>
-      </w:r>
-      <w:proofErr w:type="gramEnd"/>
-      <w:r>
-        <w:t>, фильтрация</w:t>
-      </w:r>
-    </w:p>
-    <w:p>
-      <w:pPr>
-        <w:pStyle w:val="2"/>
-      </w:pPr>
       <w:bookmarkStart w:id="52" w:name="_Toc196660743"/>
       <w:r>
         <w:t>Прикладной</w:t>
       </w:r>
       <w:r>
-        <w:rPr>
-          <w:lang w:val="en-US"/>
-        </w:rPr>
         <w:t xml:space="preserve"> </w:t>
       </w:r>
       <w:r>
@@ -2047,7 +2148,17 @@
       </w:r>
       <w:bookmarkEnd w:id="53"/>
     </w:p>
-    <w:p/>
+    <w:p>
+      <w:r>
+        <w:rPr>
+          <w:lang w:val="en-US"/>
+        </w:rPr>
+        <w:t>#11</w:t>
+      </w:r>
+      <w:r>
+        <w:t>корпус</w:t>
+      </w:r>
+    </w:p>
     <w:p>
       <w:pPr>
         <w:spacing w:after="200" w:line="276" w:lineRule="auto"/>
@@ -2184,7 +2295,7 @@
           <w:rPr>
             <w:noProof/>
           </w:rPr>
-          <w:t>4</w:t>
+          <w:t>9</w:t>
         </w:r>
         <w:r>
           <w:fldChar w:fldCharType="end"/>
@@ -2314,6 +2425,119 @@
     </w:lvl>
   </w:abstractNum>
   <w:abstractNum w:abstractNumId="1" w15:restartNumberingAfterBreak="0">
+    <w:nsid w:val="3C6829EA"/>
+    <w:multiLevelType w:val="hybridMultilevel"/>
+    <w:tmpl w:val="677C59DA"/>
+    <w:lvl w:ilvl="0" w:tplc="04190001">
+      <w:start w:val="1"/>
+      <w:numFmt w:val="bullet"/>
+      <w:lvlText w:val=""/>
+      <w:lvlJc w:val="left"/>
+      <w:pPr>
+        <w:ind w:left="1429" w:hanging="360"/>
+      </w:pPr>
+      <w:rPr>
+        <w:rFonts w:ascii="Symbol" w:hAnsi="Symbol" w:hint="default"/>
+      </w:rPr>
+    </w:lvl>
+    <w:lvl w:ilvl="1" w:tplc="04190003" w:tentative="1">
+      <w:start w:val="1"/>
+      <w:numFmt w:val="bullet"/>
+      <w:lvlText w:val="o"/>
+      <w:lvlJc w:val="left"/>
+      <w:pPr>
+        <w:ind w:left="2149" w:hanging="360"/>
+      </w:pPr>
+      <w:rPr>
+        <w:rFonts w:ascii="Courier New" w:hAnsi="Courier New" w:cs="Courier New" w:hint="default"/>
+      </w:rPr>
+    </w:lvl>
+    <w:lvl w:ilvl="2" w:tplc="04190005" w:tentative="1">
+      <w:start w:val="1"/>
+      <w:numFmt w:val="bullet"/>
+      <w:lvlText w:val=""/>
+      <w:lvlJc w:val="left"/>
+      <w:pPr>
+        <w:ind w:left="2869" w:hanging="360"/>
+      </w:pPr>
+      <w:rPr>
+        <w:rFonts w:ascii="Wingdings" w:hAnsi="Wingdings" w:hint="default"/>
+      </w:rPr>
+    </w:lvl>
+    <w:lvl w:ilvl="3" w:tplc="04190001" w:tentative="1">
+      <w:start w:val="1"/>
+      <w:numFmt w:val="bullet"/>
+      <w:lvlText w:val=""/>
+      <w:lvlJc w:val="left"/>
+      <w:pPr>
+        <w:ind w:left="3589" w:hanging="360"/>
+      </w:pPr>
+      <w:rPr>
+        <w:rFonts w:ascii="Symbol" w:hAnsi="Symbol" w:hint="default"/>
+      </w:rPr>
+    </w:lvl>
+    <w:lvl w:ilvl="4" w:tplc="04190003" w:tentative="1">
+      <w:start w:val="1"/>
+      <w:numFmt w:val="bullet"/>
+      <w:lvlText w:val="o"/>
+      <w:lvlJc w:val="left"/>
+      <w:pPr>
+        <w:ind w:left="4309" w:hanging="360"/>
+      </w:pPr>
+      <w:rPr>
+        <w:rFonts w:ascii="Courier New" w:hAnsi="Courier New" w:cs="Courier New" w:hint="default"/>
+      </w:rPr>
+    </w:lvl>
+    <w:lvl w:ilvl="5" w:tplc="04190005" w:tentative="1">
+      <w:start w:val="1"/>
+      <w:numFmt w:val="bullet"/>
+      <w:lvlText w:val=""/>
+      <w:lvlJc w:val="left"/>
+      <w:pPr>
+        <w:ind w:left="5029" w:hanging="360"/>
+      </w:pPr>
+      <w:rPr>
+        <w:rFonts w:ascii="Wingdings" w:hAnsi="Wingdings" w:hint="default"/>
+      </w:rPr>
+    </w:lvl>
+    <w:lvl w:ilvl="6" w:tplc="04190001" w:tentative="1">
+      <w:start w:val="1"/>
+      <w:numFmt w:val="bullet"/>
+      <w:lvlText w:val=""/>
+      <w:lvlJc w:val="left"/>
+      <w:pPr>
+        <w:ind w:left="5749" w:hanging="360"/>
+      </w:pPr>
+      <w:rPr>
+        <w:rFonts w:ascii="Symbol" w:hAnsi="Symbol" w:hint="default"/>
+      </w:rPr>
+    </w:lvl>
+    <w:lvl w:ilvl="7" w:tplc="04190003" w:tentative="1">
+      <w:start w:val="1"/>
+      <w:numFmt w:val="bullet"/>
+      <w:lvlText w:val="o"/>
+      <w:lvlJc w:val="left"/>
+      <w:pPr>
+        <w:ind w:left="6469" w:hanging="360"/>
+      </w:pPr>
+      <w:rPr>
+        <w:rFonts w:ascii="Courier New" w:hAnsi="Courier New" w:cs="Courier New" w:hint="default"/>
+      </w:rPr>
+    </w:lvl>
+    <w:lvl w:ilvl="8" w:tplc="04190005" w:tentative="1">
+      <w:start w:val="1"/>
+      <w:numFmt w:val="bullet"/>
+      <w:lvlText w:val=""/>
+      <w:lvlJc w:val="left"/>
+      <w:pPr>
+        <w:ind w:left="7189" w:hanging="360"/>
+      </w:pPr>
+      <w:rPr>
+        <w:rFonts w:ascii="Wingdings" w:hAnsi="Wingdings" w:hint="default"/>
+      </w:rPr>
+    </w:lvl>
+  </w:abstractNum>
+  <w:abstractNum w:abstractNumId="2" w15:restartNumberingAfterBreak="0">
     <w:nsid w:val="7A380A99"/>
     <w:multiLevelType w:val="hybridMultilevel"/>
     <w:tmpl w:val="8E586D88"/>
@@ -2400,10 +2624,13 @@
     </w:lvl>
   </w:abstractNum>
   <w:num w:numId="1">
-    <w:abstractNumId w:val="1"/>
+    <w:abstractNumId w:val="2"/>
   </w:num>
   <w:num w:numId="2">
     <w:abstractNumId w:val="0"/>
+  </w:num>
+  <w:num w:numId="3">
+    <w:abstractNumId w:val="1"/>
   </w:num>
 </w:numbering>
 </file>
@@ -3046,6 +3273,17 @@
       <w:ind w:left="280"/>
     </w:pPr>
   </w:style>
+  <w:style w:type="paragraph" w:styleId="ab">
+    <w:name w:val="List Paragraph"/>
+    <w:basedOn w:val="a"/>
+    <w:uiPriority w:val="34"/>
+    <w:qFormat/>
+    <w:rsid w:val="00844114"/>
+    <w:pPr>
+      <w:ind w:left="720"/>
+      <w:contextualSpacing/>
+    </w:pPr>
+  </w:style>
 </w:styles>
 </file>
 
@@ -3339,7 +3577,7 @@
 </file>
 
 <file path=customXml/itemProps1.xml><?xml version="1.0" encoding="utf-8"?>
-<ds:datastoreItem xmlns:ds="http://schemas.openxmlformats.org/officeDocument/2006/customXml" ds:itemID="{F6277D51-7A49-46E7-AA69-D7EEA713C40D}">
+<ds:datastoreItem xmlns:ds="http://schemas.openxmlformats.org/officeDocument/2006/customXml" ds:itemID="{B19C8F61-E2E7-4877-9A94-8D4C69F3DF18}">
   <ds:schemaRefs>
     <ds:schemaRef ds:uri="http://schemas.openxmlformats.org/officeDocument/2006/bibliography"/>
   </ds:schemaRefs>

</xml_diff>

<commit_message>
added OSI I theory
</commit_message>
<xml_diff>
--- a/Курсач.docx
+++ b/Курсач.docx
@@ -1835,26 +1835,17 @@
     </w:p>
     <w:p>
       <w:r>
-        <w:t>Эффективное функционирование компьютерных сетей в медицинских учреждениях является важнейшим условием обеспечения качества медицинских услуг, оперативности обработки информации и безопасности персональных данных пациентов. Однако, несмотря на наличие разработанных стандартов построения сетей, на практике в больницах России часто наблюдаются проблемы, связанные с недостаточной масштабируемостью, устаревшими техническими решениями, низкой отказоустойчивостью и недостаточной защитой информации. Это свидетельствует о противоречии между потребностью в современных высоконадёжных сетевых решениях и фактическим состоянием сетевой инфраструктуры медицинских организаций. Данная проблема требует глубокого изучения и поиска эффективных путей её решения, что обуславлива</w:t>
-      </w:r>
-      <w:r>
-        <w:t>ет актуальность выбранной темы.</w:t>
-      </w:r>
-    </w:p>
-    <w:p>
-      <w:r>
-        <w:t>Целью данной курсовой работы является разработка проекта эффективного администрирования компьютерной сети больницы с учетом особенностей её функционирования и современных требований к б</w:t>
-      </w:r>
-      <w:r>
-        <w:t>езопасности и надежности.</w:t>
-      </w:r>
-    </w:p>
-    <w:p>
-      <w:r>
-        <w:t>Для достижения поставленной цели были с</w:t>
-      </w:r>
-      <w:r>
-        <w:t>формулированы следующие задачи:</w:t>
+        <w:t>Эффективное функционирование компьютерных сетей в медицинских учреждениях является важнейшим условием обеспечения качества медицинских услуг, оперативности обработки информации и безопасности персональных данных пациентов. Однако, несмотря на наличие разработанных стандартов построения сетей, на практике в больницах России часто наблюдаются проблемы, связанные с недостаточной масштабируемостью, устаревшими техническими решениями, низкой отказоустойчивостью и недостаточной защитой информации. Это свидетельствует о противоречии между потребностью в современных высоконадёжных сетевых решениях и фактическим состоянием сетевой инфраструктуры медицинских организаций. Данная проблема требует глубокого изучения и поиска эффективных путей её решения, что обуславливает актуальность выбранной темы.</w:t>
+      </w:r>
+    </w:p>
+    <w:p>
+      <w:r>
+        <w:t>Целью данной курсовой работы является разработка проекта эффективного администрирования компьютерной сети больницы с учетом особенностей её функционирования и современных требований к безопасности и надежности.</w:t>
+      </w:r>
+    </w:p>
+    <w:p>
+      <w:r>
+        <w:t>Для достижения поставленной цели были сформулированы следующие задачи:</w:t>
       </w:r>
     </w:p>
     <w:p>
@@ -1866,13 +1857,7 @@
         </w:numPr>
       </w:pPr>
       <w:r>
-        <w:t>П</w:t>
-      </w:r>
-      <w:r>
-        <w:t>роанализировать теоретические основы построения и администрирования компьютерны</w:t>
-      </w:r>
-      <w:r>
-        <w:t>х сетей медицинских учреждений;</w:t>
+        <w:t>Проанализировать теоретические основы построения и администрирования компьютерных сетей медицинских учреждений;</w:t>
       </w:r>
     </w:p>
     <w:p>
@@ -1884,13 +1869,7 @@
         </w:numPr>
       </w:pPr>
       <w:r>
-        <w:t>Р</w:t>
-      </w:r>
-      <w:r>
-        <w:t>ассмотреть основные уровни модели OSI применительно к практике фун</w:t>
-      </w:r>
-      <w:r>
-        <w:t>кционирования больничных сетей;</w:t>
+        <w:t>Рассмотреть основные уровни модели OSI применительно к практике функционирования больничных сетей;</w:t>
       </w:r>
     </w:p>
     <w:p>
@@ -1902,13 +1881,7 @@
         </w:numPr>
       </w:pPr>
       <w:r>
-        <w:t>П</w:t>
-      </w:r>
-      <w:r>
-        <w:t>ровести анализ состояния существующих компьютерны</w:t>
-      </w:r>
-      <w:r>
-        <w:t>х сетей в российских больницах;</w:t>
+        <w:t>Провести анализ состояния существующих компьютерных сетей в российских больницах;</w:t>
       </w:r>
     </w:p>
     <w:p>
@@ -1920,50 +1893,23 @@
         </w:numPr>
       </w:pPr>
       <w:r>
-        <w:t>В</w:t>
-      </w:r>
-      <w:r>
-        <w:t xml:space="preserve">ыявить основные проблемы и </w:t>
-      </w:r>
-      <w:r>
-        <w:t>недостатки их функционирования;</w:t>
+        <w:t>Выявить основные проблемы и недостатки их функционирования;</w:t>
       </w:r>
     </w:p>
     <w:p>
       <w:r>
         <w:lastRenderedPageBreak/>
-        <w:t>Объектом исследования является процесс построения и администрирования компьютерной</w:t>
-      </w:r>
-      <w:r>
-        <w:t xml:space="preserve"> сети в медицинском учреждении.</w:t>
-      </w:r>
-    </w:p>
-    <w:p>
-      <w:r>
-        <w:t>Предметом исследования являются методы, средства и организационные подходы к обеспечению надёжной и безопасной раб</w:t>
-      </w:r>
-      <w:r>
-        <w:t>оты компьютерной сети больницы.</w:t>
-      </w:r>
-    </w:p>
-    <w:p>
-      <w:r>
-        <w:t>Структура курсового проекта обусловлена необходимостью перехода от теоретического анализа к практическому проектированию: в первой части представлены теоретические основы построения сетей с использованием модели OSI; во второй — проведен аналитический об</w:t>
-      </w:r>
-      <w:r>
-        <w:t>зор состояния сети в медицинском учреждении</w:t>
-      </w:r>
-      <w:r>
-        <w:t xml:space="preserve"> и предложены практические решения на примере </w:t>
-      </w:r>
-      <w:r>
-        <w:t>существующего</w:t>
-      </w:r>
-      <w:r>
-        <w:t xml:space="preserve"> корпуса больницы. Работа опирается как на общедоступные источники и стандарты, так и на личный практический опыт автора в процессе работы системным администра</w:t>
-      </w:r>
-      <w:r>
-        <w:t>тором в медицинском учреждении.</w:t>
+        <w:t>Объектом исследования является процесс построения и администрирования компьютерной сети в медицинском учреждении.</w:t>
+      </w:r>
+    </w:p>
+    <w:p>
+      <w:r>
+        <w:t>Предметом исследования являются методы, средства и организационные подходы к обеспечению надёжной и безопасной работы компьютерной сети больницы.</w:t>
+      </w:r>
+    </w:p>
+    <w:p>
+      <w:r>
+        <w:t>Структура курсового проекта обусловлена необходимостью перехода от теоретического анализа к практическому проектированию: в первой части представлены теоретические основы построения сетей с использованием модели OSI; во второй — проведен аналитический обзор состояния сети в медицинском учреждении и предложены практические решения на примере существующего корпуса больницы. Работа опирается как на общедоступные источники и стандарты, так и на личный практический опыт автора в процессе работы системным администратором в медицинском учреждении.</w:t>
       </w:r>
     </w:p>
     <w:p>
@@ -2003,68 +1949,522 @@
     </w:p>
     <w:p>
       <w:r>
-        <w:t>#</w:t>
-      </w:r>
-      <w:r>
-        <w:t>Кабеля и оборудование</w:t>
+        <w:rPr>
+          <w:highlight w:val="yellow"/>
+        </w:rPr>
+        <w:t>#Кабеля и оборудование</w:t>
+      </w:r>
+    </w:p>
+    <w:p>
+      <w:r>
+        <w:t>Решения по технологиям физического уровня передачи данных строятся на принципах передачи данных в различных средах</w:t>
+      </w:r>
+      <w:r>
+        <w:t xml:space="preserve">: </w:t>
+      </w:r>
+      <w:r>
+        <w:t xml:space="preserve">медные провода, оптоволокно и радиоволны. Стандартом для проектирования является </w:t>
+      </w:r>
+      <w:r>
+        <w:rPr>
+          <w:lang w:val="en-US"/>
+        </w:rPr>
+        <w:t>Ethernet</w:t>
+      </w:r>
+      <w:r>
+        <w:t>, для каждого типа каналов определена своя спецификация и требования. Основным вопросом является выбор среды передачи данных на уровнях и определение стандарта для использования.</w:t>
+      </w:r>
+    </w:p>
+    <w:p>
+      <w:r>
+        <w:t>Типовым решением для уровня доступа, то есть от автоматизированного рабочего места (далее АРМ) до коммутатора доступа, являются стандарты 100</w:t>
+      </w:r>
+      <w:r>
+        <w:rPr>
+          <w:lang w:val="en-US"/>
+        </w:rPr>
+        <w:t>BASE</w:t>
+      </w:r>
+      <w:r>
+        <w:t>-</w:t>
+      </w:r>
+      <w:r>
+        <w:rPr>
+          <w:lang w:val="en-US"/>
+        </w:rPr>
+        <w:t>TX</w:t>
+      </w:r>
+      <w:r>
+        <w:t xml:space="preserve"> </w:t>
+      </w:r>
+      <w:r>
+        <w:t>(</w:t>
+      </w:r>
+      <w:r>
+        <w:rPr>
+          <w:lang w:val="en-US"/>
+        </w:rPr>
+        <w:t>Fast</w:t>
+      </w:r>
+      <w:r>
+        <w:t xml:space="preserve"> </w:t>
+      </w:r>
+      <w:r>
+        <w:rPr>
+          <w:lang w:val="en-US"/>
+        </w:rPr>
+        <w:t>Ethernet</w:t>
+      </w:r>
+      <w:r>
+        <w:t xml:space="preserve">) </w:t>
+      </w:r>
+      <w:r>
+        <w:t xml:space="preserve">и </w:t>
+      </w:r>
+      <w:r>
+        <w:t>1000</w:t>
+      </w:r>
+      <w:r>
+        <w:rPr>
+          <w:lang w:val="en-US"/>
+        </w:rPr>
+        <w:t>BASE</w:t>
+      </w:r>
+      <w:r>
+        <w:t>-</w:t>
+      </w:r>
+      <w:r>
+        <w:rPr>
+          <w:lang w:val="en-US"/>
+        </w:rPr>
+        <w:t>X</w:t>
+      </w:r>
+      <w:r>
+        <w:t xml:space="preserve"> (</w:t>
+      </w:r>
+      <w:r>
+        <w:rPr>
+          <w:lang w:val="en-US"/>
+        </w:rPr>
+        <w:t>Gigabit</w:t>
+      </w:r>
+      <w:r>
+        <w:t xml:space="preserve"> </w:t>
+      </w:r>
+      <w:r>
+        <w:rPr>
+          <w:lang w:val="en-US"/>
+        </w:rPr>
+        <w:t>Ethernet</w:t>
+      </w:r>
+      <w:r>
+        <w:t>)</w:t>
+      </w:r>
+      <w:r>
+        <w:t xml:space="preserve">. </w:t>
+      </w:r>
+      <w:r>
+        <w:t>Оба стандарта</w:t>
+      </w:r>
+      <w:r>
+        <w:t xml:space="preserve"> обеспечива</w:t>
+      </w:r>
+      <w:r>
+        <w:t>ю</w:t>
+      </w:r>
+      <w:r>
+        <w:t>т передачу данных по кабелю</w:t>
+      </w:r>
+      <w:r>
+        <w:t xml:space="preserve"> </w:t>
+      </w:r>
+      <w:r>
+        <w:t>“</w:t>
+      </w:r>
+      <w:r>
+        <w:t>витая пара</w:t>
+      </w:r>
+      <w:r>
+        <w:t>”</w:t>
+      </w:r>
+      <w:r>
+        <w:t xml:space="preserve"> категории 5</w:t>
+      </w:r>
+      <w:r>
+        <w:rPr>
+          <w:lang w:val="en-US"/>
+        </w:rPr>
+        <w:t>e</w:t>
+      </w:r>
+      <w:r>
+        <w:t xml:space="preserve"> (</w:t>
+      </w:r>
+      <w:r>
+        <w:t xml:space="preserve">Далее </w:t>
+      </w:r>
+      <w:r>
+        <w:rPr>
+          <w:lang w:val="en-US"/>
+        </w:rPr>
+        <w:t>UTP</w:t>
+      </w:r>
+      <w:r>
+        <w:t>5</w:t>
+      </w:r>
+      <w:r>
+        <w:rPr>
+          <w:lang w:val="en-US"/>
+        </w:rPr>
+        <w:t>e</w:t>
+      </w:r>
+      <w:r>
+        <w:t>).</w:t>
+      </w:r>
+    </w:p>
+    <w:p>
+      <w:r>
+        <w:t xml:space="preserve">Еще одна технология на уровне доступа подразумевает собой беспроводную сеть. Это стандарт </w:t>
+      </w:r>
+      <w:r>
+        <w:t xml:space="preserve">802.11 </w:t>
+      </w:r>
+      <w:r>
+        <w:rPr>
+          <w:lang w:val="en-US"/>
+        </w:rPr>
+        <w:t>b</w:t>
+      </w:r>
+      <w:r>
+        <w:t>/</w:t>
+      </w:r>
+      <w:r>
+        <w:rPr>
+          <w:lang w:val="en-US"/>
+        </w:rPr>
+        <w:t>g</w:t>
+      </w:r>
+      <w:r>
+        <w:t>/</w:t>
+      </w:r>
+      <w:r>
+        <w:rPr>
+          <w:lang w:val="en-US"/>
+        </w:rPr>
+        <w:t>n</w:t>
+      </w:r>
+      <w:r>
+        <w:t xml:space="preserve"> </w:t>
+      </w:r>
+      <w:r>
+        <w:t xml:space="preserve">сети </w:t>
+      </w:r>
+      <w:r>
+        <w:rPr>
+          <w:lang w:val="en-US"/>
+        </w:rPr>
+        <w:t>Wi</w:t>
+      </w:r>
+      <w:r>
+        <w:t>-</w:t>
+      </w:r>
+      <w:r>
+        <w:rPr>
+          <w:lang w:val="en-US"/>
+        </w:rPr>
+        <w:t>Fi</w:t>
+      </w:r>
+      <w:r>
+        <w:t xml:space="preserve">, </w:t>
+      </w:r>
+      <w:r>
+        <w:t>использование обусловлено тогда, когда прокладка кабельной сети затруднена или невозможна.</w:t>
+      </w:r>
+    </w:p>
+    <w:p>
+      <w:r>
+        <w:t xml:space="preserve">Выбор среды передачи данных уровня распределения и ядра уже требует более высокой пропускной способности, поэтому следует обратить внимание на использование оптических каналов связи и </w:t>
+      </w:r>
+      <w:r>
+        <w:rPr>
+          <w:lang w:val="en-US"/>
+        </w:rPr>
+        <w:t>SFP</w:t>
+      </w:r>
+      <w:r>
+        <w:t xml:space="preserve"> </w:t>
+      </w:r>
+      <w:r>
+        <w:t>Модулей. Для уровня распределения оптимальной скоростью будет 10Гбит</w:t>
+      </w:r>
+      <w:r>
+        <w:t>/</w:t>
+      </w:r>
+      <w:r>
+        <w:rPr>
+          <w:lang w:val="en-US"/>
+        </w:rPr>
+        <w:t>c</w:t>
+      </w:r>
+      <w:r>
+        <w:t>, для ядра</w:t>
+      </w:r>
+      <w:r>
+        <w:t xml:space="preserve"> возможно потребуется использовать </w:t>
+      </w:r>
+      <w:r>
+        <w:rPr>
+          <w:lang w:val="en-US"/>
+        </w:rPr>
+        <w:t>QSFP</w:t>
+      </w:r>
+      <w:r>
+        <w:t xml:space="preserve"> </w:t>
+      </w:r>
+      <w:r>
+        <w:t>модули со скоростью передачи 40 или 100Гбит</w:t>
+      </w:r>
+      <w:r>
+        <w:t>/</w:t>
+      </w:r>
+      <w:r>
+        <w:rPr>
+          <w:lang w:val="en-US"/>
+        </w:rPr>
+        <w:t>c</w:t>
+      </w:r>
+      <w:r>
+        <w:t>. Подключать сервера и системы хранения данных (Далее СХД) можно, в таком случае, напрямую к коммутаторам ядра для более высокой передачи данных.</w:t>
+      </w:r>
+    </w:p>
+    <w:p>
+      <w:r>
+        <w:t>При таком решении конечное подключение выглядит примерно следующем образом</w:t>
+      </w:r>
+      <w:r>
+        <w:t>:</w:t>
+      </w:r>
+      <w:r>
+        <w:t xml:space="preserve"> АРМ – </w:t>
+      </w:r>
+      <w:r>
+        <w:rPr>
+          <w:lang w:val="en-US"/>
+        </w:rPr>
+        <w:t>UTP</w:t>
+      </w:r>
+      <w:r>
+        <w:t>5</w:t>
+      </w:r>
+      <w:r>
+        <w:rPr>
+          <w:lang w:val="en-US"/>
+        </w:rPr>
+        <w:t>e</w:t>
+      </w:r>
+      <w:r>
+        <w:t xml:space="preserve"> 1</w:t>
+      </w:r>
+      <w:r>
+        <w:rPr>
+          <w:lang w:val="en-US"/>
+        </w:rPr>
+        <w:t>GE</w:t>
+      </w:r>
+      <w:r>
+        <w:t xml:space="preserve"> </w:t>
+      </w:r>
+      <w:r>
+        <w:t>–</w:t>
+      </w:r>
+      <w:r>
+        <w:t xml:space="preserve"> </w:t>
+      </w:r>
+      <w:r>
+        <w:t xml:space="preserve">Доступ – </w:t>
+      </w:r>
+      <w:r>
+        <w:rPr>
+          <w:lang w:val="en-US"/>
+        </w:rPr>
+        <w:t>SFP</w:t>
+      </w:r>
+      <w:r>
+        <w:t xml:space="preserve"> 10</w:t>
+      </w:r>
+      <w:r>
+        <w:rPr>
+          <w:lang w:val="en-US"/>
+        </w:rPr>
+        <w:t>GE</w:t>
+      </w:r>
+      <w:r>
+        <w:t xml:space="preserve"> </w:t>
+      </w:r>
+      <w:r>
+        <w:t>–</w:t>
+      </w:r>
+      <w:r>
+        <w:t xml:space="preserve"> </w:t>
+      </w:r>
+      <w:r>
+        <w:t xml:space="preserve">Распределение – </w:t>
+      </w:r>
+      <w:r>
+        <w:rPr>
+          <w:lang w:val="en-US"/>
+        </w:rPr>
+        <w:t>QSFP</w:t>
+      </w:r>
+      <w:r>
+        <w:t xml:space="preserve"> 40 </w:t>
+      </w:r>
+      <w:r>
+        <w:rPr>
+          <w:lang w:val="en-US"/>
+        </w:rPr>
+        <w:t>GE</w:t>
+      </w:r>
+      <w:r>
+        <w:t xml:space="preserve"> </w:t>
+      </w:r>
+      <w:r>
+        <w:t>–</w:t>
+      </w:r>
+      <w:r>
+        <w:t xml:space="preserve"> </w:t>
+      </w:r>
+      <w:r>
+        <w:t xml:space="preserve">Ядро – </w:t>
+      </w:r>
+      <w:r>
+        <w:rPr>
+          <w:lang w:val="en-US"/>
+        </w:rPr>
+        <w:t>ISP</w:t>
+      </w:r>
+      <w:r>
+        <w:t>. Это решение предоставляет отличную маршрутизацию и масштабируемость.</w:t>
+      </w:r>
+      <w:bookmarkStart w:id="47" w:name="_GoBack"/>
+      <w:bookmarkEnd w:id="47"/>
+    </w:p>
+    <w:p>
+      <w:pPr>
+        <w:ind w:firstLine="0"/>
+      </w:pPr>
+      <w:r>
+        <w:object w:dxaOrig="17506" w:dyaOrig="8806">
+          <v:shapetype id="_x0000_t75" coordsize="21600,21600" o:spt="75" o:preferrelative="t" path="m@4@5l@4@11@9@11@9@5xe" filled="f" stroked="f">
+            <v:stroke joinstyle="miter"/>
+            <v:formulas>
+              <v:f eqn="if lineDrawn pixelLineWidth 0"/>
+              <v:f eqn="sum @0 1 0"/>
+              <v:f eqn="sum 0 0 @1"/>
+              <v:f eqn="prod @2 1 2"/>
+              <v:f eqn="prod @3 21600 pixelWidth"/>
+              <v:f eqn="prod @3 21600 pixelHeight"/>
+              <v:f eqn="sum @0 0 1"/>
+              <v:f eqn="prod @6 1 2"/>
+              <v:f eqn="prod @7 21600 pixelWidth"/>
+              <v:f eqn="sum @8 21600 0"/>
+              <v:f eqn="prod @7 21600 pixelHeight"/>
+              <v:f eqn="sum @10 21600 0"/>
+            </v:formulas>
+            <v:path o:extrusionok="f" gradientshapeok="t" o:connecttype="rect"/>
+            <o:lock v:ext="edit" aspectratio="t"/>
+          </v:shapetype>
+          <v:shape id="_x0000_i1027" type="#_x0000_t75" style="width:467.35pt;height:235.35pt" o:ole="">
+            <v:imagedata r:id="rId8" o:title=""/>
+          </v:shape>
+          <o:OLEObject Type="Embed" ProgID="Visio.Drawing.15" ShapeID="_x0000_i1027" DrawAspect="Content" ObjectID="_1807967418" r:id="rId9"/>
+        </w:object>
+      </w:r>
+    </w:p>
+    <w:p>
+      <w:pPr>
+        <w:ind w:firstLine="0"/>
+      </w:pPr>
+      <w:r>
+        <w:rPr>
+          <w:highlight w:val="yellow"/>
+        </w:rPr>
+        <w:t>#Отказ от распределения</w:t>
+      </w:r>
+    </w:p>
+    <w:p>
+      <w:pPr>
+        <w:ind w:firstLine="0"/>
+      </w:pPr>
+      <w:r>
+        <w:object w:dxaOrig="17506" w:dyaOrig="8116">
+          <v:shape id="_x0000_i1025" type="#_x0000_t75" style="width:467.35pt;height:216.65pt" o:ole="">
+            <v:imagedata r:id="rId10" o:title=""/>
+          </v:shape>
+          <o:OLEObject Type="Embed" ProgID="Visio.Drawing.15" ShapeID="_x0000_i1025" DrawAspect="Content" ObjectID="_1807967419" r:id="rId11"/>
+        </w:object>
       </w:r>
     </w:p>
     <w:p>
       <w:pPr>
         <w:pStyle w:val="2"/>
-      </w:pPr>
-      <w:bookmarkStart w:id="47" w:name="_Toc196660739"/>
+        <w:ind w:firstLine="708"/>
+      </w:pPr>
+      <w:bookmarkStart w:id="48" w:name="_Toc196660739"/>
       <w:r>
         <w:t>Сетевой уровень</w:t>
       </w:r>
-      <w:bookmarkEnd w:id="47"/>
-    </w:p>
-    <w:p>
-      <w:r>
-        <w:t>#</w:t>
-      </w:r>
-      <w:r>
-        <w:t xml:space="preserve">Иерархическая схема, топология </w:t>
+      <w:bookmarkEnd w:id="48"/>
+    </w:p>
+    <w:p>
+      <w:r>
+        <w:rPr>
+          <w:highlight w:val="yellow"/>
+        </w:rPr>
+        <w:t>#Иерархическая схема, топология</w:t>
+      </w:r>
+      <w:r>
+        <w:t xml:space="preserve"> </w:t>
       </w:r>
     </w:p>
     <w:p>
       <w:pPr>
         <w:pStyle w:val="2"/>
       </w:pPr>
-      <w:bookmarkStart w:id="48" w:name="_Toc196660740"/>
+      <w:bookmarkStart w:id="49" w:name="_Toc196660740"/>
       <w:r>
         <w:t>Транспортный уровень</w:t>
       </w:r>
-      <w:bookmarkEnd w:id="48"/>
-    </w:p>
-    <w:p>
-      <w:r>
-        <w:t>#</w:t>
-      </w:r>
-      <w:r>
-        <w:t>Протоколы, адреса, мониторинг</w:t>
+      <w:bookmarkEnd w:id="49"/>
+    </w:p>
+    <w:p>
+      <w:r>
+        <w:rPr>
+          <w:highlight w:val="yellow"/>
+        </w:rPr>
+        <w:t>#Протоколы, адреса, мониторинг</w:t>
       </w:r>
     </w:p>
     <w:p>
       <w:pPr>
         <w:pStyle w:val="2"/>
       </w:pPr>
-      <w:bookmarkStart w:id="49" w:name="_Toc196660741"/>
+      <w:bookmarkStart w:id="50" w:name="_Toc196660741"/>
       <w:r>
         <w:t>Сеансовый уровень</w:t>
       </w:r>
-      <w:bookmarkEnd w:id="49"/>
-    </w:p>
-    <w:p>
-      <w:r>
-        <w:t>#</w:t>
-      </w:r>
-      <w:r>
-        <w:t xml:space="preserve">Трафик и </w:t>
+      <w:bookmarkEnd w:id="50"/>
+    </w:p>
+    <w:p>
+      <w:r>
+        <w:rPr>
+          <w:highlight w:val="yellow"/>
+        </w:rPr>
+        <w:t xml:space="preserve">#Трафик и </w:t>
       </w:r>
       <w:proofErr w:type="spellStart"/>
       <w:r>
         <w:rPr>
+          <w:highlight w:val="yellow"/>
           <w:lang w:val="en-US"/>
         </w:rPr>
         <w:t>QoS</w:t>
@@ -2075,22 +2475,23 @@
       <w:pPr>
         <w:pStyle w:val="2"/>
       </w:pPr>
-      <w:bookmarkStart w:id="50" w:name="_Toc196660742"/>
+      <w:bookmarkStart w:id="51" w:name="_Toc196660742"/>
       <w:r>
         <w:t>Уровень представления</w:t>
       </w:r>
-      <w:bookmarkEnd w:id="50"/>
-    </w:p>
-    <w:p>
-      <w:r>
-        <w:t>#</w:t>
-      </w:r>
-      <w:bookmarkStart w:id="51" w:name="_GoBack"/>
       <w:bookmarkEnd w:id="51"/>
-      <w:r>
-        <w:t>Шифрование</w:t>
-      </w:r>
-      <w:r>
+    </w:p>
+    <w:p>
+      <w:r>
+        <w:rPr>
+          <w:highlight w:val="yellow"/>
+        </w:rPr>
+        <w:t>#Шифрование</w:t>
+      </w:r>
+      <w:r>
+        <w:rPr>
+          <w:highlight w:val="yellow"/>
+        </w:rPr>
         <w:t>, фильтрация</w:t>
       </w:r>
     </w:p>
@@ -2100,6 +2501,7 @@
       </w:pPr>
       <w:bookmarkStart w:id="52" w:name="_Toc196660743"/>
       <w:r>
+        <w:lastRenderedPageBreak/>
         <w:t>Прикладной</w:t>
       </w:r>
       <w:r>
@@ -2112,13 +2514,14 @@
     </w:p>
     <w:p>
       <w:r>
-        <w:t>#</w:t>
-      </w:r>
-      <w:r>
-        <w:t xml:space="preserve">Права доступа, пользователи и группы, </w:t>
-      </w:r>
-      <w:r>
-        <w:rPr>
+        <w:rPr>
+          <w:highlight w:val="yellow"/>
+        </w:rPr>
+        <w:t xml:space="preserve">#Права доступа, пользователи и группы, </w:t>
+      </w:r>
+      <w:r>
+        <w:rPr>
+          <w:highlight w:val="yellow"/>
           <w:lang w:val="en-US"/>
         </w:rPr>
         <w:t>DNS</w:t>
@@ -2150,9 +2553,6 @@
     </w:p>
     <w:p>
       <w:r>
-        <w:rPr>
-          <w:lang w:val="en-US"/>
-        </w:rPr>
         <w:t>#11</w:t>
       </w:r>
       <w:r>
@@ -2229,7 +2629,7 @@
     </w:p>
     <w:p/>
     <w:sectPr>
-      <w:footerReference w:type="default" r:id="rId8"/>
+      <w:footerReference w:type="default" r:id="rId12"/>
       <w:pgSz w:w="11906" w:h="16838"/>
       <w:pgMar w:top="1134" w:right="850" w:bottom="1134" w:left="1701" w:header="708" w:footer="708" w:gutter="0"/>
       <w:cols w:space="708"/>
@@ -2295,7 +2695,7 @@
           <w:rPr>
             <w:noProof/>
           </w:rPr>
-          <w:t>9</w:t>
+          <w:t>11</w:t>
         </w:r>
         <w:r>
           <w:fldChar w:fldCharType="end"/>
@@ -3577,7 +3977,7 @@
 </file>
 
 <file path=customXml/itemProps1.xml><?xml version="1.0" encoding="utf-8"?>
-<ds:datastoreItem xmlns:ds="http://schemas.openxmlformats.org/officeDocument/2006/customXml" ds:itemID="{B19C8F61-E2E7-4877-9A94-8D4C69F3DF18}">
+<ds:datastoreItem xmlns:ds="http://schemas.openxmlformats.org/officeDocument/2006/customXml" ds:itemID="{A2DAC559-523C-400A-B253-688C0302B548}">
   <ds:schemaRefs>
     <ds:schemaRef ds:uri="http://schemas.openxmlformats.org/officeDocument/2006/bibliography"/>
   </ds:schemaRefs>

</xml_diff>